<commit_message>
Add manual and remove old ones
</commit_message>
<xml_diff>
--- a/CaGui/manuals/How2Analyze2PData_20180502.docx
+++ b/CaGui/manuals/How2Analyze2PData_20180502.docx
@@ -7,6 +7,72 @@
         <w:rPr>
           <w:rFonts w:asciiTheme="minorHAnsi" w:hAnsiTheme="minorHAnsi"/>
           <w:sz w:val="22"/>
+        </w:rPr>
+      </w:pPr>
+      <w:r>
+        <w:rPr>
+          <w:rFonts w:asciiTheme="minorHAnsi" w:hAnsiTheme="minorHAnsi"/>
+          <w:sz w:val="22"/>
+          <w:u w:val="single"/>
+        </w:rPr>
+        <w:t xml:space="preserve">Note: </w:t>
+      </w:r>
+      <w:r>
+        <w:rPr>
+          <w:rFonts w:asciiTheme="minorHAnsi" w:hAnsiTheme="minorHAnsi"/>
+          <w:sz w:val="22"/>
+        </w:rPr>
+        <w:t xml:space="preserve"> If you just use </w:t>
+      </w:r>
+      <w:proofErr w:type="spellStart"/>
+      <w:r>
+        <w:rPr>
+          <w:rFonts w:asciiTheme="minorHAnsi" w:hAnsiTheme="minorHAnsi"/>
+          <w:sz w:val="22"/>
+        </w:rPr>
+        <w:t>HDBCellSCAN</w:t>
+      </w:r>
+      <w:proofErr w:type="spellEnd"/>
+      <w:r>
+        <w:rPr>
+          <w:rFonts w:asciiTheme="minorHAnsi" w:hAnsiTheme="minorHAnsi"/>
+          <w:sz w:val="22"/>
+        </w:rPr>
+        <w:t xml:space="preserve"> for your Ca imaging analysis, what </w:t>
+      </w:r>
+      <w:bookmarkStart w:id="0" w:name="_GoBack"/>
+      <w:bookmarkEnd w:id="0"/>
+      <w:r>
+        <w:rPr>
+          <w:rFonts w:asciiTheme="minorHAnsi" w:hAnsiTheme="minorHAnsi"/>
+          <w:sz w:val="22"/>
+        </w:rPr>
+        <w:t>you only need to know is #4-7 in “Protocol for two photon data analysis”.</w:t>
+      </w:r>
+    </w:p>
+    <w:p>
+      <w:pPr>
+        <w:rPr>
+          <w:rFonts w:asciiTheme="minorHAnsi" w:hAnsiTheme="minorHAnsi"/>
+          <w:sz w:val="22"/>
+          <w:u w:val="single"/>
+        </w:rPr>
+      </w:pPr>
+    </w:p>
+    <w:p>
+      <w:pPr>
+        <w:rPr>
+          <w:rFonts w:asciiTheme="minorHAnsi" w:hAnsiTheme="minorHAnsi"/>
+          <w:sz w:val="22"/>
+          <w:u w:val="single"/>
+        </w:rPr>
+      </w:pPr>
+    </w:p>
+    <w:p>
+      <w:pPr>
+        <w:rPr>
+          <w:rFonts w:asciiTheme="minorHAnsi" w:hAnsiTheme="minorHAnsi"/>
+          <w:sz w:val="22"/>
           <w:u w:val="single"/>
         </w:rPr>
       </w:pPr>
@@ -24,7 +90,23 @@
           <w:sz w:val="22"/>
           <w:u w:val="single"/>
         </w:rPr>
-        <w:t xml:space="preserve"> two photo data analysis.</w:t>
+        <w:t xml:space="preserve"> two photo</w:t>
+      </w:r>
+      <w:r>
+        <w:rPr>
+          <w:rFonts w:asciiTheme="minorHAnsi" w:hAnsiTheme="minorHAnsi"/>
+          <w:sz w:val="22"/>
+          <w:u w:val="single"/>
+        </w:rPr>
+        <w:t>n</w:t>
+      </w:r>
+      <w:r>
+        <w:rPr>
+          <w:rFonts w:asciiTheme="minorHAnsi" w:hAnsiTheme="minorHAnsi"/>
+          <w:sz w:val="22"/>
+          <w:u w:val="single"/>
+        </w:rPr>
+        <w:t xml:space="preserve"> data analysis.</w:t>
       </w:r>
     </w:p>
     <w:p>
@@ -140,6 +222,12 @@
         </w:rPr>
         <w:t>Imaging experiment</w:t>
       </w:r>
+      <w:r>
+        <w:rPr>
+          <w:rFonts w:asciiTheme="minorHAnsi" w:hAnsiTheme="minorHAnsi"/>
+        </w:rPr>
+        <w:t xml:space="preserve"> (Olympus FV-FPRMS) </w:t>
+      </w:r>
     </w:p>
     <w:p>
       <w:pPr>
@@ -1126,7 +1214,7 @@
         <w:rPr>
           <w:rFonts w:asciiTheme="minorHAnsi" w:hAnsiTheme="minorHAnsi"/>
         </w:rPr>
-        <w:t>.mat</w:t>
+        <w:t>.m</w:t>
       </w:r>
     </w:p>
     <w:p>
@@ -1873,8 +1961,6 @@
     <w:pPr>
       <w:pStyle w:val="a4"/>
     </w:pPr>
-    <w:bookmarkStart w:id="0" w:name="_GoBack"/>
-    <w:bookmarkEnd w:id="0"/>
   </w:p>
 </w:hdr>
 </file>
@@ -2897,7 +2983,6 @@
   <w:style w:type="character" w:default="1" w:styleId="a0">
     <w:name w:val="Default Paragraph Font"/>
     <w:uiPriority w:val="1"/>
-    <w:semiHidden/>
     <w:unhideWhenUsed/>
   </w:style>
   <w:style w:type="table" w:default="1" w:styleId="a1">

</xml_diff>